<commit_message>
working on title addition in project schema
</commit_message>
<xml_diff>
--- a/Report Startings.docx
+++ b/Report Startings.docx
@@ -247,7 +247,7 @@
           <w:bCs/>
           <w:sz w:val="28"/>
         </w:rPr>
-        <w:t>[Designation]</w:t>
+        <w:t>Assistant Professor</w:t>
       </w:r>
     </w:p>
     <w:p>
@@ -502,80 +502,31 @@
           <w:sz w:val="32"/>
           <w:szCs w:val="32"/>
         </w:rPr>
-        <w:t>This is to certify that the seminar report entitled “</w:t>
-      </w:r>
-      <w:r>
-        <w:rPr>
-          <w:bCs/>
-          <w:sz w:val="32"/>
-          <w:szCs w:val="32"/>
-        </w:rPr>
-        <w:t>Comprehensive Project Portal</w:t>
-      </w:r>
-      <w:r>
-        <w:rPr>
-          <w:bCs/>
-          <w:sz w:val="32"/>
-          <w:szCs w:val="32"/>
-        </w:rPr>
-        <w:t>,” submitted by</w:t>
-      </w:r>
-      <w:r>
-        <w:rPr>
-          <w:bCs/>
-          <w:sz w:val="32"/>
-          <w:szCs w:val="32"/>
-        </w:rPr>
-        <w:t xml:space="preserve"> Rushi Thakkar [20BCP045] &amp; Vipul Chaudhary [20BCP055</w:t>
-      </w:r>
-      <w:r>
-        <w:rPr>
-          <w:bCs/>
-          <w:sz w:val="32"/>
-          <w:szCs w:val="32"/>
-        </w:rPr>
-        <w:t>]</w:t>
-      </w:r>
-      <w:r>
-        <w:rPr>
-          <w:bCs/>
-          <w:sz w:val="32"/>
-          <w:szCs w:val="32"/>
-        </w:rPr>
-        <w:t>,</w:t>
-      </w:r>
-      <w:r>
-        <w:rPr>
-          <w:bCs/>
-          <w:sz w:val="32"/>
-          <w:szCs w:val="32"/>
-        </w:rPr>
-        <w:t xml:space="preserve"> has been conducted under the supervision of</w:t>
-      </w:r>
-      <w:r>
-        <w:rPr>
-          <w:bCs/>
-          <w:sz w:val="32"/>
-          <w:szCs w:val="32"/>
-        </w:rPr>
-        <w:t xml:space="preserve"> Dr. Payal Chaudhary</w:t>
-      </w:r>
-      <w:r>
-        <w:rPr>
-          <w:bCs/>
-          <w:sz w:val="32"/>
-          <w:szCs w:val="32"/>
-        </w:rPr>
-        <w:t xml:space="preserve">, </w:t>
-      </w:r>
-      <w:r>
-        <w:rPr>
-          <w:bCs/>
-          <w:sz w:val="32"/>
-          <w:szCs w:val="32"/>
-          <w:highlight w:val="yellow"/>
-        </w:rPr>
-        <w:t>[Designation]</w:t>
+        <w:t>This is to certify that the seminar report entitled “Comprehensive Project Portal,” submitted by Rushi Thakkar [20BCP045] &amp; Vipul Chaudhary [20BCP055</w:t>
+      </w:r>
+      <w:r>
+        <w:rPr>
+          <w:bCs/>
+          <w:sz w:val="32"/>
+          <w:szCs w:val="32"/>
+        </w:rPr>
+        <w:t>],</w:t>
+      </w:r>
+      <w:r>
+        <w:rPr>
+          <w:bCs/>
+          <w:sz w:val="32"/>
+          <w:szCs w:val="32"/>
+        </w:rPr>
+        <w:t xml:space="preserve"> has been conducted under the supervision of Dr. Payal Chaudhary, </w:t>
+      </w:r>
+      <w:r>
+        <w:rPr>
+          <w:bCs/>
+          <w:sz w:val="32"/>
+          <w:szCs w:val="32"/>
+        </w:rPr>
+        <w:t>Assistant Professor</w:t>
       </w:r>
       <w:r>
         <w:rPr>
@@ -599,15 +550,7 @@
           <w:sz w:val="32"/>
           <w:szCs w:val="32"/>
         </w:rPr>
-        <w:t xml:space="preserve"> Engineering </w:t>
-      </w:r>
-      <w:r>
-        <w:rPr>
-          <w:bCs/>
-          <w:sz w:val="32"/>
-          <w:szCs w:val="32"/>
-        </w:rPr>
-        <w:t>at Pandit Deendayal Energy University, Gandhinagar. This work is original and has not been submitted to any other institution for the award of any degree.</w:t>
+        <w:t xml:space="preserve"> Engineering at Pandit Deendayal Energy University, Gandhinagar. This work is original and has not been submitted to any other institution for the award of any degree.</w:t>
       </w:r>
     </w:p>
     <w:p>
@@ -726,7 +669,24 @@
           <w:sz w:val="32"/>
           <w:szCs w:val="32"/>
         </w:rPr>
-        <w:t xml:space="preserve">                                   </w:t>
+        <w:t xml:space="preserve"> </w:t>
+      </w:r>
+      <w:r>
+        <w:rPr>
+          <w:bCs/>
+          <w:sz w:val="32"/>
+          <w:szCs w:val="32"/>
+        </w:rPr>
+        <w:t>Assistant Professor</w:t>
+      </w:r>
+      <w:r>
+        <w:rPr>
+          <w:b/>
+          <w:bCs/>
+          <w:sz w:val="32"/>
+          <w:szCs w:val="32"/>
+        </w:rPr>
+        <w:t xml:space="preserve">                         </w:t>
       </w:r>
     </w:p>
     <w:p>
@@ -927,7 +887,24 @@
           <w:sz w:val="32"/>
           <w:szCs w:val="32"/>
         </w:rPr>
-        <w:t xml:space="preserve">                                   </w:t>
+        <w:t xml:space="preserve"> </w:t>
+      </w:r>
+      <w:r>
+        <w:rPr>
+          <w:bCs/>
+          <w:sz w:val="32"/>
+          <w:szCs w:val="32"/>
+        </w:rPr>
+        <w:t>Assistant Professor</w:t>
+      </w:r>
+      <w:r>
+        <w:rPr>
+          <w:b/>
+          <w:bCs/>
+          <w:sz w:val="32"/>
+          <w:szCs w:val="32"/>
+        </w:rPr>
+        <w:t xml:space="preserve">                                  </w:t>
       </w:r>
     </w:p>
     <w:p>
@@ -1069,25 +1046,7 @@
           <w:szCs w:val="32"/>
           <w:lang w:val="en-IN"/>
         </w:rPr>
-        <w:t>I hereby declare that the seminar report entitled “</w:t>
-      </w:r>
-      <w:r>
-        <w:rPr>
-          <w:bCs/>
-          <w:sz w:val="32"/>
-          <w:szCs w:val="32"/>
-          <w:lang w:val="en-IN"/>
-        </w:rPr>
-        <w:t>Comprehensive Project Portal</w:t>
-      </w:r>
-      <w:r>
-        <w:rPr>
-          <w:bCs/>
-          <w:sz w:val="32"/>
-          <w:szCs w:val="32"/>
-          <w:lang w:val="en-IN"/>
-        </w:rPr>
-        <w:t>” is the result of my own work and has been written by me. This report has not utilized any language model or natural language processing artificial intelligence tools for the creation or generation of content, including the literature survey.</w:t>
+        <w:t>I hereby declare that the seminar report entitled “Comprehensive Project Portal” is the result of my own work and has been written by me. This report has not utilized any language model or natural language processing artificial intelligence tools for the creation or generation of content, including the literature survey.</w:t>
       </w:r>
     </w:p>
     <w:p>
@@ -1356,55 +1315,26 @@
           <w:szCs w:val="32"/>
           <w:lang w:val="en-IN"/>
         </w:rPr>
-        <w:t xml:space="preserve">Date: </w:t>
-      </w:r>
-      <w:r>
-        <w:rPr>
-          <w:b/>
-          <w:sz w:val="32"/>
-          <w:szCs w:val="32"/>
-          <w:lang w:val="en-IN"/>
-        </w:rPr>
-        <w:t>17/11/2023</w:t>
-      </w:r>
-    </w:p>
-    <w:p>
-      <w:pPr>
-        <w:rPr>
-          <w:b/>
-          <w:sz w:val="32"/>
-          <w:szCs w:val="32"/>
-          <w:lang w:val="en-IN"/>
-        </w:rPr>
-      </w:pPr>
-      <w:r>
-        <w:rPr>
-          <w:b/>
-          <w:sz w:val="32"/>
-          <w:szCs w:val="32"/>
-          <w:lang w:val="en-IN"/>
-        </w:rPr>
-        <w:t xml:space="preserve">Place: </w:t>
-      </w:r>
-      <w:proofErr w:type="spellStart"/>
-      <w:r>
-        <w:rPr>
-          <w:b/>
-          <w:sz w:val="32"/>
-          <w:szCs w:val="32"/>
-          <w:lang w:val="en-IN"/>
-        </w:rPr>
-        <w:t>Raysan</w:t>
-      </w:r>
-      <w:proofErr w:type="spellEnd"/>
-      <w:r>
-        <w:rPr>
-          <w:b/>
-          <w:sz w:val="32"/>
-          <w:szCs w:val="32"/>
-          <w:lang w:val="en-IN"/>
-        </w:rPr>
-        <w:t>, Gandhinagar</w:t>
+        <w:t>Date: 17/11/2023</w:t>
+      </w:r>
+    </w:p>
+    <w:p>
+      <w:pPr>
+        <w:rPr>
+          <w:b/>
+          <w:sz w:val="32"/>
+          <w:szCs w:val="32"/>
+          <w:lang w:val="en-IN"/>
+        </w:rPr>
+      </w:pPr>
+      <w:r>
+        <w:rPr>
+          <w:b/>
+          <w:sz w:val="32"/>
+          <w:szCs w:val="32"/>
+          <w:lang w:val="en-IN"/>
+        </w:rPr>
+        <w:t>Place: Raysan, Gandhinagar</w:t>
       </w:r>
     </w:p>
     <w:p>

</xml_diff>